<commit_message>
Modificações no glossário e nas atividades a serem feitas
</commit_message>
<xml_diff>
--- a/Atividades feitas.docx
+++ b/Atividades feitas.docx
@@ -58,7 +58,25 @@
           <w:strike/>
           <w:color w:val="000000" w:themeColor="text1"/>
         </w:rPr>
-        <w:t>2- Colocar o código e a versão escrita do trabalho no github. OK</w:t>
+        <w:t xml:space="preserve">2- Colocar o código e a versão escrita do trabalho no </w:t>
+      </w:r>
+      <w:proofErr w:type="spellStart"/>
+      <w:r>
+        <w:rPr>
+          <w:rFonts w:cstheme="minorHAnsi"/>
+          <w:strike/>
+          <w:color w:val="000000" w:themeColor="text1"/>
+        </w:rPr>
+        <w:t>github</w:t>
+      </w:r>
+      <w:proofErr w:type="spellEnd"/>
+      <w:r>
+        <w:rPr>
+          <w:rFonts w:cstheme="minorHAnsi"/>
+          <w:strike/>
+          <w:color w:val="000000" w:themeColor="text1"/>
+        </w:rPr>
+        <w:t>. OK</w:t>
       </w:r>
     </w:p>
     <w:p>
@@ -148,7 +166,25 @@
           <w:strike/>
           <w:color w:val="000000" w:themeColor="text1"/>
         </w:rPr>
-        <w:t xml:space="preserve">6- Estudar a dinâmica do modelo neutro de Hubbel sugerido por Vitor – pode ser útil na </w:t>
+        <w:t xml:space="preserve">6- Estudar a dinâmica do modelo neutro de </w:t>
+      </w:r>
+      <w:proofErr w:type="spellStart"/>
+      <w:r>
+        <w:rPr>
+          <w:rFonts w:cstheme="minorHAnsi"/>
+          <w:strike/>
+          <w:color w:val="000000" w:themeColor="text1"/>
+        </w:rPr>
+        <w:t>Hubbel</w:t>
+      </w:r>
+      <w:proofErr w:type="spellEnd"/>
+      <w:r>
+        <w:rPr>
+          <w:rFonts w:cstheme="minorHAnsi"/>
+          <w:strike/>
+          <w:color w:val="000000" w:themeColor="text1"/>
+        </w:rPr>
+        <w:t xml:space="preserve"> sugerido por Vitor – pode ser útil na </w:t>
       </w:r>
       <w:proofErr w:type="gramStart"/>
       <w:r>
@@ -200,7 +236,97 @@
           <w:strike/>
           <w:color w:val="000000" w:themeColor="text1"/>
         </w:rPr>
-        <w:t xml:space="preserve">- Qual a medida da comunidade e da população? Quais os conceitos que serão utilizados neste trabalho? Métricas de rede, quais serão? Condensamento? Análises para condensamento? Após condensamento, o que será resiliente e um estado estável após alteração dos valores de Y pós-perturbação? Curva de distribuição em torno de uma média, diferente ou igual ao valor pré-perturbação? </w:t>
+        <w:t xml:space="preserve">- Qual a medida da comunidade e da população? Quais os conceitos que serão utilizados neste trabalho? Métricas de rede, quais serão? </w:t>
+      </w:r>
+      <w:proofErr w:type="spellStart"/>
+      <w:r>
+        <w:rPr>
+          <w:rFonts w:cstheme="minorHAnsi"/>
+          <w:strike/>
+          <w:color w:val="000000" w:themeColor="text1"/>
+        </w:rPr>
+        <w:t>Condensamento</w:t>
+      </w:r>
+      <w:proofErr w:type="spellEnd"/>
+      <w:r>
+        <w:rPr>
+          <w:rFonts w:cstheme="minorHAnsi"/>
+          <w:strike/>
+          <w:color w:val="000000" w:themeColor="text1"/>
+        </w:rPr>
+        <w:t xml:space="preserve">? Análises para </w:t>
+      </w:r>
+      <w:proofErr w:type="spellStart"/>
+      <w:r>
+        <w:rPr>
+          <w:rFonts w:cstheme="minorHAnsi"/>
+          <w:strike/>
+          <w:color w:val="000000" w:themeColor="text1"/>
+        </w:rPr>
+        <w:t>condensamento</w:t>
+      </w:r>
+      <w:proofErr w:type="spellEnd"/>
+      <w:r>
+        <w:rPr>
+          <w:rFonts w:cstheme="minorHAnsi"/>
+          <w:strike/>
+          <w:color w:val="000000" w:themeColor="text1"/>
+        </w:rPr>
+        <w:t xml:space="preserve">? Após </w:t>
+      </w:r>
+      <w:proofErr w:type="spellStart"/>
+      <w:r>
+        <w:rPr>
+          <w:rFonts w:cstheme="minorHAnsi"/>
+          <w:strike/>
+          <w:color w:val="000000" w:themeColor="text1"/>
+        </w:rPr>
+        <w:t>condensamento</w:t>
+      </w:r>
+      <w:proofErr w:type="spellEnd"/>
+      <w:r>
+        <w:rPr>
+          <w:rFonts w:cstheme="minorHAnsi"/>
+          <w:strike/>
+          <w:color w:val="000000" w:themeColor="text1"/>
+        </w:rPr>
+        <w:t xml:space="preserve">, o que será </w:t>
+      </w:r>
+      <w:proofErr w:type="spellStart"/>
+      <w:r>
+        <w:rPr>
+          <w:rFonts w:cstheme="minorHAnsi"/>
+          <w:strike/>
+          <w:color w:val="000000" w:themeColor="text1"/>
+        </w:rPr>
+        <w:t>resiliente</w:t>
+      </w:r>
+      <w:proofErr w:type="spellEnd"/>
+      <w:r>
+        <w:rPr>
+          <w:rFonts w:cstheme="minorHAnsi"/>
+          <w:strike/>
+          <w:color w:val="000000" w:themeColor="text1"/>
+        </w:rPr>
+        <w:t xml:space="preserve"> e um estado estável após alteração dos valores de Y pós-perturbação? Curva de distribuição em torno de uma média, diferente ou igual ao valor </w:t>
+      </w:r>
+      <w:proofErr w:type="spellStart"/>
+      <w:r>
+        <w:rPr>
+          <w:rFonts w:cstheme="minorHAnsi"/>
+          <w:strike/>
+          <w:color w:val="000000" w:themeColor="text1"/>
+        </w:rPr>
+        <w:t>pré</w:t>
+      </w:r>
+      <w:proofErr w:type="spellEnd"/>
+      <w:r>
+        <w:rPr>
+          <w:rFonts w:cstheme="minorHAnsi"/>
+          <w:strike/>
+          <w:color w:val="000000" w:themeColor="text1"/>
+        </w:rPr>
+        <w:t xml:space="preserve">-perturbação? </w:t>
       </w:r>
       <w:r>
         <w:rPr>
@@ -507,7 +633,23 @@
           <w:rFonts w:cstheme="minorHAnsi"/>
           <w:strike/>
         </w:rPr>
-        <w:t xml:space="preserve"> de plasticidade, 2 de perturbação, 2 de fractalidade e 2 de custo da plasticidade, totalizando 24 mil simulações</w:t>
+        <w:t xml:space="preserve"> de plasticidade, 2 de perturbação, 2 de </w:t>
+      </w:r>
+      <w:proofErr w:type="spellStart"/>
+      <w:r>
+        <w:rPr>
+          <w:rFonts w:cstheme="minorHAnsi"/>
+          <w:strike/>
+        </w:rPr>
+        <w:t>fractalidade</w:t>
+      </w:r>
+      <w:proofErr w:type="spellEnd"/>
+      <w:r>
+        <w:rPr>
+          <w:rFonts w:cstheme="minorHAnsi"/>
+          <w:strike/>
+        </w:rPr>
+        <w:t xml:space="preserve"> e 2 de custo da plasticidade, totalizando 24 mil simulações</w:t>
       </w:r>
       <w:r>
         <w:rPr>
@@ -576,7 +718,23 @@
           <w:strike/>
         </w:rPr>
         <w:lastRenderedPageBreak/>
-        <w:t>diferentes tipos de plasticidade (ativacional, ou reversível, e ontogenética, ou irreversível).</w:t>
+        <w:t>diferentes tipos de plasticidade (</w:t>
+      </w:r>
+      <w:proofErr w:type="spellStart"/>
+      <w:r>
+        <w:rPr>
+          <w:rFonts w:cstheme="minorHAnsi"/>
+          <w:strike/>
+        </w:rPr>
+        <w:t>ativacional</w:t>
+      </w:r>
+      <w:proofErr w:type="spellEnd"/>
+      <w:r>
+        <w:rPr>
+          <w:rFonts w:cstheme="minorHAnsi"/>
+          <w:strike/>
+        </w:rPr>
+        <w:t>, ou reversível, e ontogenética, ou irreversível).</w:t>
       </w:r>
       <w:r>
         <w:rPr>
@@ -610,8 +768,17 @@
           <w:rFonts w:cstheme="minorHAnsi"/>
           <w:strike/>
         </w:rPr>
-        <w:t>Análise de Kernel</w:t>
-      </w:r>
+        <w:t xml:space="preserve">Análise de </w:t>
+      </w:r>
+      <w:proofErr w:type="spellStart"/>
+      <w:r>
+        <w:rPr>
+          <w:rFonts w:cstheme="minorHAnsi"/>
+          <w:strike/>
+        </w:rPr>
+        <w:t>Kernel</w:t>
+      </w:r>
+      <w:proofErr w:type="spellEnd"/>
       <w:proofErr w:type="gramStart"/>
       <w:r>
         <w:rPr>
@@ -650,11 +817,29 @@
           <w:strike/>
           <w:color w:val="000000" w:themeColor="text1"/>
         </w:rPr>
-        <w:t>decidir métricas e os conceitos (resiliência binário ou quantitativo?)? População variando ao longo do tempo (beta?), riqueza (problema de recuperação?) e equabilidade?</w:t>
-      </w:r>
+        <w:t xml:space="preserve">decidir métricas e os conceitos (resiliência binário ou quantitativo?)? População variando ao longo do tempo (beta?), riqueza (problema de recuperação?) e </w:t>
+      </w:r>
+      <w:proofErr w:type="spellStart"/>
       <w:r>
         <w:rPr>
           <w:rFonts w:eastAsia="Times New Roman" w:cstheme="minorHAnsi"/>
+          <w:strike/>
+          <w:color w:val="000000" w:themeColor="text1"/>
+        </w:rPr>
+        <w:t>equabilidade</w:t>
+      </w:r>
+      <w:proofErr w:type="spellEnd"/>
+      <w:r>
+        <w:rPr>
+          <w:rFonts w:eastAsia="Times New Roman" w:cstheme="minorHAnsi"/>
+          <w:strike/>
+          <w:color w:val="000000" w:themeColor="text1"/>
+        </w:rPr>
+        <w:t>?</w:t>
+      </w:r>
+      <w:r>
+        <w:rPr>
+          <w:rFonts w:eastAsia="Times New Roman" w:cstheme="minorHAnsi"/>
           <w:color w:val="000000" w:themeColor="text1"/>
         </w:rPr>
         <w:t xml:space="preserve"> </w:t>
@@ -671,7 +856,23 @@
           <w:rFonts w:cstheme="minorHAnsi"/>
           <w:strike/>
         </w:rPr>
-        <w:t xml:space="preserve">Isso seria através da subtração do valor de Y pré-perturbação com o valor de Y </w:t>
+        <w:t xml:space="preserve">Isso seria através da subtração do valor de Y </w:t>
+      </w:r>
+      <w:proofErr w:type="spellStart"/>
+      <w:r>
+        <w:rPr>
+          <w:rFonts w:cstheme="minorHAnsi"/>
+          <w:strike/>
+        </w:rPr>
+        <w:t>pré</w:t>
+      </w:r>
+      <w:proofErr w:type="spellEnd"/>
+      <w:r>
+        <w:rPr>
+          <w:rFonts w:cstheme="minorHAnsi"/>
+          <w:strike/>
+        </w:rPr>
+        <w:t xml:space="preserve">-perturbação com o valor de Y </w:t>
       </w:r>
       <w:proofErr w:type="gramStart"/>
       <w:r>
@@ -848,8 +1049,23 @@
         <w:rPr>
           <w:strike/>
         </w:rPr>
-        <w:t xml:space="preserve">Distribuição normal, variança, desvio padrão – ver como isso funciona e </w:t>
-      </w:r>
+        <w:t xml:space="preserve">Distribuição normal, </w:t>
+      </w:r>
+      <w:proofErr w:type="spellStart"/>
+      <w:r>
+        <w:rPr>
+          <w:strike/>
+        </w:rPr>
+        <w:t>variança</w:t>
+      </w:r>
+      <w:proofErr w:type="spellEnd"/>
+      <w:r>
+        <w:rPr>
+          <w:strike/>
+        </w:rPr>
+        <w:t xml:space="preserve">, desvio padrão – ver como isso funciona e </w:t>
+      </w:r>
+      <w:proofErr w:type="spellStart"/>
       <w:proofErr w:type="gramStart"/>
       <w:r>
         <w:rPr>
@@ -857,6 +1073,7 @@
         </w:rPr>
         <w:t>gamma</w:t>
       </w:r>
+      <w:proofErr w:type="spellEnd"/>
       <w:proofErr w:type="gramEnd"/>
     </w:p>
     <w:p>
@@ -866,19 +1083,28 @@
           <w:lang w:val="en-US"/>
         </w:rPr>
       </w:pPr>
+      <w:proofErr w:type="spellStart"/>
       <w:r>
         <w:rPr>
           <w:strike/>
           <w:lang w:val="en-US"/>
         </w:rPr>
-        <w:t xml:space="preserve">Ler: </w:t>
-      </w:r>
-      <w:r>
-        <w:rPr>
-          <w:rFonts w:cstheme="minorHAnsi"/>
+        <w:t>Ler</w:t>
+      </w:r>
+      <w:proofErr w:type="spellEnd"/>
+      <w:r>
+        <w:rPr>
           <w:strike/>
           <w:lang w:val="en-US"/>
         </w:rPr>
+        <w:t xml:space="preserve">: </w:t>
+      </w:r>
+      <w:r>
+        <w:rPr>
+          <w:rFonts w:cstheme="minorHAnsi"/>
+          <w:strike/>
+          <w:lang w:val="en-US"/>
+        </w:rPr>
         <w:t>Costs of memory: lessons from ‘mini’ brains</w:t>
       </w:r>
       <w:r>
@@ -907,8 +1133,25 @@
           <w:rFonts w:cstheme="minorHAnsi"/>
           <w:strike/>
         </w:rPr>
-        <w:t xml:space="preserve">Estudar o software Gradientland, índice H, manual e artigo </w:t>
-      </w:r>
+        <w:t xml:space="preserve">Estudar o software </w:t>
+      </w:r>
+      <w:proofErr w:type="spellStart"/>
+      <w:r>
+        <w:rPr>
+          <w:rFonts w:cstheme="minorHAnsi"/>
+          <w:strike/>
+        </w:rPr>
+        <w:t>Gradientland</w:t>
+      </w:r>
+      <w:proofErr w:type="spellEnd"/>
+      <w:r>
+        <w:rPr>
+          <w:rFonts w:cstheme="minorHAnsi"/>
+          <w:strike/>
+        </w:rPr>
+        <w:t xml:space="preserve">, índice H, manual e artigo </w:t>
+      </w:r>
+      <w:proofErr w:type="spellStart"/>
       <w:proofErr w:type="gramStart"/>
       <w:r>
         <w:rPr>
@@ -917,13 +1160,30 @@
         </w:rPr>
         <w:t>elaine</w:t>
       </w:r>
+      <w:proofErr w:type="spellEnd"/>
       <w:proofErr w:type="gramEnd"/>
       <w:r>
         <w:rPr>
           <w:rFonts w:cstheme="minorHAnsi"/>
           <w:strike/>
         </w:rPr>
-        <w:t xml:space="preserve"> (qual mais adequado? Pensando no mundo real) e comparar estes ao MAPBIomas.  (curto prazo) – REUNIAO </w:t>
+        <w:t xml:space="preserve"> (qual mais adequado? Pensando no mundo real) e comparar estes ao </w:t>
+      </w:r>
+      <w:proofErr w:type="spellStart"/>
+      <w:r>
+        <w:rPr>
+          <w:rFonts w:cstheme="minorHAnsi"/>
+          <w:strike/>
+        </w:rPr>
+        <w:t>MAPBIomas</w:t>
+      </w:r>
+      <w:proofErr w:type="spellEnd"/>
+      <w:r>
+        <w:rPr>
+          <w:rFonts w:cstheme="minorHAnsi"/>
+          <w:strike/>
+        </w:rPr>
+        <w:t xml:space="preserve">.  (curto prazo) – REUNIAO </w:t>
       </w:r>
       <w:proofErr w:type="gramStart"/>
       <w:r>
@@ -969,6 +1229,7 @@
         </w:rPr>
         <w:t xml:space="preserve">Pesquisar artigo sobre distribuição normal da plasticidade (vendo artigo que </w:t>
       </w:r>
+      <w:proofErr w:type="spellStart"/>
       <w:proofErr w:type="gramStart"/>
       <w:r>
         <w:rPr>
@@ -977,6 +1238,7 @@
         </w:rPr>
         <w:t>hilton</w:t>
       </w:r>
+      <w:proofErr w:type="spellEnd"/>
       <w:proofErr w:type="gramEnd"/>
       <w:r>
         <w:rPr>
@@ -998,7 +1260,23 @@
           <w:rFonts w:cstheme="minorHAnsi"/>
           <w:strike/>
         </w:rPr>
-        <w:t>Pesquisar artigo sobre custo do generalismo e separação de plasticidade entre níveis.</w:t>
+        <w:t xml:space="preserve">Pesquisar artigo sobre custo do </w:t>
+      </w:r>
+      <w:proofErr w:type="spellStart"/>
+      <w:r>
+        <w:rPr>
+          <w:rFonts w:cstheme="minorHAnsi"/>
+          <w:strike/>
+        </w:rPr>
+        <w:t>generalismo</w:t>
+      </w:r>
+      <w:proofErr w:type="spellEnd"/>
+      <w:r>
+        <w:rPr>
+          <w:rFonts w:cstheme="minorHAnsi"/>
+          <w:strike/>
+        </w:rPr>
+        <w:t xml:space="preserve"> e separação de plasticidade entre níveis.</w:t>
       </w:r>
     </w:p>
     <w:p>
@@ -1079,7 +1357,39 @@
           <w:rFonts w:cstheme="minorHAnsi"/>
           <w:strike/>
         </w:rPr>
-        <w:t>Ver livro lab (plastic. Dispersão</w:t>
+        <w:t xml:space="preserve">Ver livro </w:t>
+      </w:r>
+      <w:proofErr w:type="spellStart"/>
+      <w:r>
+        <w:rPr>
+          <w:rFonts w:cstheme="minorHAnsi"/>
+          <w:strike/>
+        </w:rPr>
+        <w:t>lab</w:t>
+      </w:r>
+      <w:proofErr w:type="spellEnd"/>
+      <w:r>
+        <w:rPr>
+          <w:rFonts w:cstheme="minorHAnsi"/>
+          <w:strike/>
+        </w:rPr>
+        <w:t xml:space="preserve"> (</w:t>
+      </w:r>
+      <w:proofErr w:type="spellStart"/>
+      <w:r>
+        <w:rPr>
+          <w:rFonts w:cstheme="minorHAnsi"/>
+          <w:strike/>
+        </w:rPr>
+        <w:t>plastic</w:t>
+      </w:r>
+      <w:proofErr w:type="spellEnd"/>
+      <w:r>
+        <w:rPr>
+          <w:rFonts w:cstheme="minorHAnsi"/>
+          <w:strike/>
+        </w:rPr>
+        <w:t>. Dispersão</w:t>
       </w:r>
       <w:proofErr w:type="gramStart"/>
       <w:r>
@@ -1123,7 +1433,21 @@
         <w:rPr>
           <w:strike/>
         </w:rPr>
-        <w:t>(a) justificativa custo gasto de energia generalismo; (b) Mantemos o movimento browniano na dispersão sem plasticidade? Ou os indivíduos sempre irão em direção aos alimentos</w:t>
+        <w:t xml:space="preserve">(a) justificativa custo gasto de energia </w:t>
+      </w:r>
+      <w:proofErr w:type="spellStart"/>
+      <w:r>
+        <w:rPr>
+          <w:strike/>
+        </w:rPr>
+        <w:t>generalismo</w:t>
+      </w:r>
+      <w:proofErr w:type="spellEnd"/>
+      <w:r>
+        <w:rPr>
+          <w:strike/>
+        </w:rPr>
+        <w:t>; (b) Mantemos o movimento browniano na dispersão sem plasticidade? Ou os indivíduos sempre irão em direção aos alimentos</w:t>
       </w:r>
       <w:proofErr w:type="gramStart"/>
       <w:r>
@@ -1154,7 +1478,21 @@
         <w:rPr>
           <w:strike/>
         </w:rPr>
-        <w:t xml:space="preserve"> (d) custo diferente de generalismo para os níveis tróficos (pois ovelhas generalistas são muito comidas, a penalização seria menor?); (e) expressão que representa as duas formas fractais (grandes e pequenas fazendas?);</w:t>
+        <w:t xml:space="preserve"> (d) custo diferente de </w:t>
+      </w:r>
+      <w:proofErr w:type="spellStart"/>
+      <w:r>
+        <w:rPr>
+          <w:strike/>
+        </w:rPr>
+        <w:t>generalismo</w:t>
+      </w:r>
+      <w:proofErr w:type="spellEnd"/>
+      <w:r>
+        <w:rPr>
+          <w:strike/>
+        </w:rPr>
+        <w:t xml:space="preserve"> para os níveis tróficos (pois ovelhas generalistas são muito comidas, a penalização seria menor?); (e) expressão que representa as duas formas fractais (grandes e pequenas fazendas?);</w:t>
       </w:r>
       <w:r>
         <w:t xml:space="preserve"> (</w:t>
@@ -1189,8 +1527,30 @@
         <w:rPr>
           <w:strike/>
         </w:rPr>
-        <w:t>(h) vários TXT’s da perturbação demonstrando a evolução da perturbação até o valor destruído que permanecerá? Ou só um txt</w:t>
-      </w:r>
+        <w:t xml:space="preserve">(h) vários </w:t>
+      </w:r>
+      <w:proofErr w:type="spellStart"/>
+      <w:r>
+        <w:rPr>
+          <w:strike/>
+        </w:rPr>
+        <w:t>TXT’s</w:t>
+      </w:r>
+      <w:proofErr w:type="spellEnd"/>
+      <w:r>
+        <w:rPr>
+          <w:strike/>
+        </w:rPr>
+        <w:t xml:space="preserve"> da perturbação demonstrando a evolução da perturbação até o valor destruído que permanecerá? Ou só um </w:t>
+      </w:r>
+      <w:proofErr w:type="spellStart"/>
+      <w:r>
+        <w:rPr>
+          <w:strike/>
+        </w:rPr>
+        <w:t>txt</w:t>
+      </w:r>
+      <w:proofErr w:type="spellEnd"/>
       <w:proofErr w:type="gramStart"/>
       <w:r>
         <w:rPr>
@@ -1315,6 +1675,7 @@
         </w:rPr>
         <w:t xml:space="preserve">Ler artigo de </w:t>
       </w:r>
+      <w:proofErr w:type="spellStart"/>
       <w:proofErr w:type="gramStart"/>
       <w:r>
         <w:rPr>
@@ -1323,6 +1684,7 @@
         </w:rPr>
         <w:t>hilton</w:t>
       </w:r>
+      <w:proofErr w:type="spellEnd"/>
       <w:proofErr w:type="gramEnd"/>
     </w:p>
     <w:p>
@@ -1374,7 +1736,23 @@
           <w:b/>
           <w:strike/>
         </w:rPr>
-        <w:t xml:space="preserve"> custo para generalismo (gasto de energia) – pensar que ovelhas já são comidas demais</w:t>
+        <w:t xml:space="preserve"> custo para </w:t>
+      </w:r>
+      <w:proofErr w:type="spellStart"/>
+      <w:r>
+        <w:rPr>
+          <w:b/>
+          <w:strike/>
+        </w:rPr>
+        <w:t>generalismo</w:t>
+      </w:r>
+      <w:proofErr w:type="spellEnd"/>
+      <w:r>
+        <w:rPr>
+          <w:b/>
+          <w:strike/>
+        </w:rPr>
+        <w:t xml:space="preserve"> (gasto de energia) – pensar que ovelhas já são comidas demais</w:t>
       </w:r>
       <w:r>
         <w:rPr>
@@ -1467,7 +1845,23 @@
           <w:b/>
           <w:strike/>
         </w:rPr>
-        <w:t xml:space="preserve"> a gradualidade na plasticidade do salto (com limites a depender do grau da plasticidade), a depender da distância em que a planta estiver do indivíduo. </w:t>
+        <w:t xml:space="preserve"> a </w:t>
+      </w:r>
+      <w:proofErr w:type="spellStart"/>
+      <w:r>
+        <w:rPr>
+          <w:b/>
+          <w:strike/>
+        </w:rPr>
+        <w:t>gradualidade</w:t>
+      </w:r>
+      <w:proofErr w:type="spellEnd"/>
+      <w:r>
+        <w:rPr>
+          <w:b/>
+          <w:strike/>
+        </w:rPr>
+        <w:t xml:space="preserve"> na plasticidade do salto (com limites a depender do grau da plasticidade), a depender da distância em que a planta estiver do indivíduo. </w:t>
       </w:r>
       <w:r>
         <w:rPr>
@@ -1532,7 +1926,21 @@
         <w:rPr>
           <w:strike/>
         </w:rPr>
-        <w:t>Olhar github trens e seguir Bruno.</w:t>
+        <w:t xml:space="preserve">Olhar </w:t>
+      </w:r>
+      <w:proofErr w:type="spellStart"/>
+      <w:r>
+        <w:rPr>
+          <w:strike/>
+        </w:rPr>
+        <w:t>github</w:t>
+      </w:r>
+      <w:proofErr w:type="spellEnd"/>
+      <w:r>
+        <w:rPr>
+          <w:strike/>
+        </w:rPr>
+        <w:t xml:space="preserve"> trens e seguir Bruno.</w:t>
       </w:r>
     </w:p>
     <w:p>
@@ -1546,7 +1954,21 @@
         <w:rPr>
           <w:strike/>
         </w:rPr>
-        <w:t xml:space="preserve">Estudar dependência de densidade e efeito alle. </w:t>
+        <w:t xml:space="preserve">Estudar dependência de densidade e efeito </w:t>
+      </w:r>
+      <w:proofErr w:type="spellStart"/>
+      <w:r>
+        <w:rPr>
+          <w:strike/>
+        </w:rPr>
+        <w:t>alle</w:t>
+      </w:r>
+      <w:proofErr w:type="spellEnd"/>
+      <w:r>
+        <w:rPr>
+          <w:strike/>
+        </w:rPr>
+        <w:t xml:space="preserve">. </w:t>
       </w:r>
     </w:p>
     <w:p>
@@ -1573,7 +1995,25 @@
           <w:strike/>
           <w:color w:val="000000" w:themeColor="text1"/>
         </w:rPr>
-        <w:t xml:space="preserve"> TXT no Gradientland </w:t>
+        <w:t xml:space="preserve"> TXT no </w:t>
+      </w:r>
+      <w:proofErr w:type="spellStart"/>
+      <w:r>
+        <w:rPr>
+          <w:rFonts w:cstheme="minorHAnsi"/>
+          <w:strike/>
+          <w:color w:val="000000" w:themeColor="text1"/>
+        </w:rPr>
+        <w:t>Gradientland</w:t>
+      </w:r>
+      <w:proofErr w:type="spellEnd"/>
+      <w:r>
+        <w:rPr>
+          <w:rFonts w:cstheme="minorHAnsi"/>
+          <w:strike/>
+          <w:color w:val="000000" w:themeColor="text1"/>
+        </w:rPr>
+        <w:t xml:space="preserve"> </w:t>
       </w:r>
     </w:p>
     <w:p>
@@ -1611,6 +2051,7 @@
         </w:rPr>
         <w:t xml:space="preserve">apresentação nas partes que </w:t>
       </w:r>
+      <w:proofErr w:type="spellStart"/>
       <w:proofErr w:type="gramStart"/>
       <w:r>
         <w:rPr>
@@ -1618,6 +2059,7 @@
         </w:rPr>
         <w:t>vitor</w:t>
       </w:r>
+      <w:proofErr w:type="spellEnd"/>
       <w:proofErr w:type="gramEnd"/>
       <w:r>
         <w:rPr>
@@ -1663,11 +2105,19 @@
           <w:strike/>
         </w:rPr>
       </w:pPr>
-      <w:r>
-        <w:rPr>
-          <w:strike/>
-        </w:rPr>
-        <w:t>Equabilidade como calcula?</w:t>
+      <w:proofErr w:type="spellStart"/>
+      <w:r>
+        <w:rPr>
+          <w:strike/>
+        </w:rPr>
+        <w:t>Equabilidade</w:t>
+      </w:r>
+      <w:proofErr w:type="spellEnd"/>
+      <w:r>
+        <w:rPr>
+          <w:strike/>
+        </w:rPr>
+        <w:t xml:space="preserve"> como calcula?</w:t>
       </w:r>
     </w:p>
     <w:p>
@@ -1696,35 +2146,74 @@
         <w:rPr>
           <w:strike/>
         </w:rPr>
-        <w:t>Ler artigo resiliencia</w:t>
-      </w:r>
-    </w:p>
-    <w:p>
-      <w:pPr>
-        <w:rPr>
-          <w:rFonts w:cstheme="minorHAnsi"/>
-          <w:strike/>
-        </w:rPr>
-      </w:pPr>
-      <w:r>
-        <w:rPr>
-          <w:rFonts w:cstheme="minorHAnsi"/>
-          <w:strike/>
-        </w:rPr>
-        <w:t>Índice de equabilidade</w:t>
-      </w:r>
-    </w:p>
-    <w:p>
-      <w:pPr>
-        <w:rPr>
-          <w:strike/>
-        </w:rPr>
-      </w:pPr>
-      <w:r>
-        <w:rPr>
-          <w:strike/>
-        </w:rPr>
-        <w:t xml:space="preserve">Git travis </w:t>
+        <w:t xml:space="preserve">Ler artigo </w:t>
+      </w:r>
+      <w:proofErr w:type="spellStart"/>
+      <w:r>
+        <w:rPr>
+          <w:strike/>
+        </w:rPr>
+        <w:t>resiliencia</w:t>
+      </w:r>
+      <w:proofErr w:type="spellEnd"/>
+    </w:p>
+    <w:p>
+      <w:pPr>
+        <w:rPr>
+          <w:rFonts w:cstheme="minorHAnsi"/>
+          <w:strike/>
+        </w:rPr>
+      </w:pPr>
+      <w:r>
+        <w:rPr>
+          <w:rFonts w:cstheme="minorHAnsi"/>
+          <w:strike/>
+        </w:rPr>
+        <w:t xml:space="preserve">Índice de </w:t>
+      </w:r>
+      <w:proofErr w:type="spellStart"/>
+      <w:r>
+        <w:rPr>
+          <w:rFonts w:cstheme="minorHAnsi"/>
+          <w:strike/>
+        </w:rPr>
+        <w:t>equabilidade</w:t>
+      </w:r>
+      <w:proofErr w:type="spellEnd"/>
+    </w:p>
+    <w:p>
+      <w:pPr>
+        <w:rPr>
+          <w:strike/>
+        </w:rPr>
+      </w:pPr>
+      <w:proofErr w:type="spellStart"/>
+      <w:r>
+        <w:rPr>
+          <w:strike/>
+        </w:rPr>
+        <w:t>Git</w:t>
+      </w:r>
+      <w:proofErr w:type="spellEnd"/>
+      <w:r>
+        <w:rPr>
+          <w:strike/>
+        </w:rPr>
+        <w:t xml:space="preserve"> </w:t>
+      </w:r>
+      <w:proofErr w:type="spellStart"/>
+      <w:r>
+        <w:rPr>
+          <w:strike/>
+        </w:rPr>
+        <w:t>travis</w:t>
+      </w:r>
+      <w:proofErr w:type="spellEnd"/>
+      <w:r>
+        <w:rPr>
+          <w:strike/>
+        </w:rPr>
+        <w:t xml:space="preserve"> </w:t>
       </w:r>
     </w:p>
     <w:p>
@@ -1790,13 +2279,41 @@
         <w:rPr>
           <w:strike/>
         </w:rPr>
-        <w:t xml:space="preserve">Puxar arquivo gradientland </w:t>
-      </w:r>
-    </w:p>
-    <w:p>
+        <w:t xml:space="preserve">Puxar arquivo </w:t>
+      </w:r>
+      <w:proofErr w:type="spellStart"/>
+      <w:r>
+        <w:rPr>
+          <w:strike/>
+        </w:rPr>
+        <w:t>gradientland</w:t>
+      </w:r>
+      <w:proofErr w:type="spellEnd"/>
+      <w:r>
+        <w:rPr>
+          <w:strike/>
+        </w:rPr>
+        <w:t xml:space="preserve"> </w:t>
+      </w:r>
+    </w:p>
+    <w:p>
+      <w:pPr>
+        <w:rPr>
+          <w:rFonts w:cstheme="minorHAnsi"/>
+          <w:strike/>
+        </w:rPr>
+      </w:pPr>
       <w:bookmarkStart w:id="0" w:name="_GoBack"/>
+      <w:r>
+        <w:rPr>
+          <w:rFonts w:cstheme="minorHAnsi"/>
+          <w:strike/>
+        </w:rPr>
+        <w:t xml:space="preserve">Ler livro do Pavel </w:t>
+      </w:r>
       <w:bookmarkEnd w:id="0"/>
     </w:p>
+    <w:p/>
     <w:sectPr>
       <w:pgSz w:w="11906" w:h="16838"/>
       <w:pgMar w:top="1417" w:right="1701" w:bottom="1417" w:left="1701" w:header="708" w:footer="708" w:gutter="0"/>

</xml_diff>

<commit_message>
Mudanças no código, na análise, resultados, entre outros
</commit_message>
<xml_diff>
--- a/Atividades feitas.docx
+++ b/Atividades feitas.docx
@@ -2317,15 +2317,211 @@
           <w:strike/>
         </w:rPr>
       </w:pPr>
+      <w:r>
+        <w:rPr>
+          <w:strike/>
+        </w:rPr>
+        <w:t>Como o artigo de resiliência serve?</w:t>
+      </w:r>
+    </w:p>
+    <w:p>
+      <w:pPr>
+        <w:rPr>
+          <w:strike/>
+        </w:rPr>
+      </w:pPr>
       <w:bookmarkStart w:id="0" w:name="_GoBack"/>
-      <w:r>
-        <w:rPr>
-          <w:strike/>
-        </w:rPr>
-        <w:t>Como o artigo de resiliência serve?</w:t>
-      </w:r>
-    </w:p>
-    <w:bookmarkEnd w:id="0"/>
+      <w:bookmarkEnd w:id="0"/>
+      <w:proofErr w:type="gramStart"/>
+      <w:r>
+        <w:rPr>
+          <w:strike/>
+        </w:rPr>
+        <w:t>1</w:t>
+      </w:r>
+      <w:proofErr w:type="gramEnd"/>
+      <w:r>
+        <w:rPr>
+          <w:strike/>
+        </w:rPr>
+        <w:t xml:space="preserve"> Ver quais combinações de parâmetro serve para plasticidade média e alta para baixo e alto custo. </w:t>
+      </w:r>
+    </w:p>
+    <w:p>
+      <w:pPr>
+        <w:rPr>
+          <w:strike/>
+        </w:rPr>
+      </w:pPr>
+      <w:proofErr w:type="gramStart"/>
+      <w:r>
+        <w:rPr>
+          <w:strike/>
+        </w:rPr>
+        <w:t>3</w:t>
+      </w:r>
+      <w:proofErr w:type="gramEnd"/>
+      <w:r>
+        <w:rPr>
+          <w:strike/>
+        </w:rPr>
+        <w:t xml:space="preserve"> Salvar output de valores </w:t>
+      </w:r>
+      <w:proofErr w:type="spellStart"/>
+      <w:r>
+        <w:rPr>
+          <w:strike/>
+        </w:rPr>
+        <w:t>pré</w:t>
+      </w:r>
+      <w:proofErr w:type="spellEnd"/>
+      <w:r>
+        <w:rPr>
+          <w:strike/>
+        </w:rPr>
+        <w:t xml:space="preserve">-perturbação e pós-perturbação, ajustando no </w:t>
+      </w:r>
+      <w:proofErr w:type="spellStart"/>
+      <w:r>
+        <w:rPr>
+          <w:strike/>
+        </w:rPr>
+        <w:t>behavioral</w:t>
+      </w:r>
+      <w:proofErr w:type="spellEnd"/>
+      <w:r>
+        <w:rPr>
+          <w:strike/>
+        </w:rPr>
+        <w:t xml:space="preserve"> </w:t>
+      </w:r>
+      <w:proofErr w:type="spellStart"/>
+      <w:r>
+        <w:rPr>
+          <w:strike/>
+        </w:rPr>
+        <w:t>space</w:t>
+      </w:r>
+      <w:proofErr w:type="spellEnd"/>
+      <w:r>
+        <w:rPr>
+          <w:strike/>
+        </w:rPr>
+        <w:t xml:space="preserve">.   500 </w:t>
+      </w:r>
+      <w:proofErr w:type="spellStart"/>
+      <w:r>
+        <w:rPr>
+          <w:strike/>
+        </w:rPr>
+        <w:t>ticks</w:t>
+      </w:r>
+      <w:proofErr w:type="spellEnd"/>
+      <w:r>
+        <w:rPr>
+          <w:strike/>
+        </w:rPr>
+        <w:t xml:space="preserve"> para salvar </w:t>
+      </w:r>
+      <w:proofErr w:type="spellStart"/>
+      <w:r>
+        <w:rPr>
+          <w:strike/>
+        </w:rPr>
+        <w:t>pré</w:t>
+      </w:r>
+      <w:proofErr w:type="spellEnd"/>
+      <w:r>
+        <w:rPr>
+          <w:strike/>
+        </w:rPr>
+        <w:t xml:space="preserve">-perturbação, perturbação </w:t>
+      </w:r>
+      <w:proofErr w:type="spellStart"/>
+      <w:r>
+        <w:rPr>
+          <w:strike/>
+        </w:rPr>
+        <w:t>tick</w:t>
+      </w:r>
+      <w:proofErr w:type="spellEnd"/>
+      <w:r>
+        <w:rPr>
+          <w:strike/>
+        </w:rPr>
+        <w:t xml:space="preserve"> 501 e pós-perturbação 1000 </w:t>
+      </w:r>
+      <w:proofErr w:type="spellStart"/>
+      <w:r>
+        <w:rPr>
+          <w:strike/>
+        </w:rPr>
+        <w:t>ticks</w:t>
+      </w:r>
+      <w:proofErr w:type="spellEnd"/>
+      <w:r>
+        <w:rPr>
+          <w:strike/>
+        </w:rPr>
+        <w:t xml:space="preserve">. </w:t>
+      </w:r>
+    </w:p>
+    <w:p>
+      <w:pPr>
+        <w:rPr>
+          <w:strike/>
+        </w:rPr>
+      </w:pPr>
+      <w:proofErr w:type="gramStart"/>
+      <w:r>
+        <w:rPr>
+          <w:strike/>
+        </w:rPr>
+        <w:t>5</w:t>
+      </w:r>
+      <w:proofErr w:type="gramEnd"/>
+      <w:r>
+        <w:rPr>
+          <w:strike/>
+        </w:rPr>
+        <w:t xml:space="preserve"> Ajustar </w:t>
+      </w:r>
+      <w:proofErr w:type="spellStart"/>
+      <w:r>
+        <w:rPr>
+          <w:strike/>
+        </w:rPr>
+        <w:t>behavioral</w:t>
+      </w:r>
+      <w:proofErr w:type="spellEnd"/>
+      <w:r>
+        <w:rPr>
+          <w:strike/>
+        </w:rPr>
+        <w:t xml:space="preserve"> </w:t>
+      </w:r>
+      <w:proofErr w:type="spellStart"/>
+      <w:r>
+        <w:rPr>
+          <w:strike/>
+        </w:rPr>
+        <w:t>space</w:t>
+      </w:r>
+      <w:proofErr w:type="spellEnd"/>
+      <w:r>
+        <w:rPr>
+          <w:strike/>
+        </w:rPr>
+        <w:t xml:space="preserve"> com perturbação, tentando colocar uma forma de colocar 1 contexto ao menos por vez. </w:t>
+      </w:r>
+    </w:p>
+    <w:p>
+      <w:pPr>
+        <w:rPr>
+          <w:strike/>
+        </w:rPr>
+      </w:pPr>
+    </w:p>
     <w:p/>
     <w:sectPr>
       <w:pgSz w:w="11906" w:h="16838"/>

</xml_diff>